<commit_message>
Modified some files and fixed bax with forEach for classes in admin_add_permit page
</commit_message>
<xml_diff>
--- a/files/welcome.docx
+++ b/files/welcome.docx
@@ -75,7 +75,7 @@
                   <v:path o:extrusionok="f" gradientshapeok="t" o:connecttype="rect"/>
                   <o:lock v:ext="edit" aspectratio="t"/>
                 </v:shapetype>
-                <v:shape id="_x0000_i1025" type="#_x0000_t75" style="width:313.5pt;height:313.5pt">
+                <v:shape id="_x0000_i1025" type="#_x0000_t75" style="width:313.05pt;height:313.05pt">
                   <v:imagedata r:id="rId6" o:title="logo-in-circle"/>
                 </v:shape>
               </w:pict>
@@ -253,6 +253,14 @@
                 <w:szCs w:val="28"/>
               </w:rPr>
               <w:t>Всероссийских</w:t>
+            </w:r>
+            <w:r>
+              <w:rPr>
+                <w:rFonts w:ascii="Arial" w:hAnsi="Arial" w:cs="Arial"/>
+                <w:sz w:val="28"/>
+                <w:szCs w:val="28"/>
+              </w:rPr>
+              <w:t xml:space="preserve"> </w:t>
             </w:r>
             <w:r>
               <w:rPr>
@@ -322,7 +330,7 @@
           <w:sz w:val="40"/>
           <w:szCs w:val="40"/>
         </w:rPr>
-        <w:t>2</w:t>
+        <w:t>05</w:t>
       </w:r>
       <w:r>
         <w:rPr>
@@ -331,7 +339,7 @@
           <w:sz w:val="40"/>
           <w:szCs w:val="40"/>
         </w:rPr>
-        <w:t>5</w:t>
+        <w:t>.</w:t>
       </w:r>
       <w:r>
         <w:rPr>
@@ -340,7 +348,7 @@
           <w:sz w:val="40"/>
           <w:szCs w:val="40"/>
         </w:rPr>
-        <w:t>.</w:t>
+        <w:t>10</w:t>
       </w:r>
       <w:r>
         <w:rPr>
@@ -349,7 +357,7 @@
           <w:sz w:val="40"/>
           <w:szCs w:val="40"/>
         </w:rPr>
-        <w:t>02.2018</w:t>
+        <w:t>.2018</w:t>
       </w:r>
       <w:r>
         <w:rPr>
@@ -367,7 +375,7 @@
           <w:sz w:val="40"/>
           <w:szCs w:val="40"/>
         </w:rPr>
-        <w:t>15</w:t>
+        <w:t>25</w:t>
       </w:r>
       <w:r>
         <w:rPr>
@@ -385,7 +393,7 @@
           <w:sz w:val="40"/>
           <w:szCs w:val="40"/>
         </w:rPr>
-        <w:t>0</w:t>
+        <w:t>11</w:t>
       </w:r>
       <w:r>
         <w:rPr>
@@ -394,7 +402,7 @@
           <w:sz w:val="40"/>
           <w:szCs w:val="40"/>
         </w:rPr>
-        <w:t>5</w:t>
+        <w:t>.2018</w:t>
       </w:r>
       <w:r>
         <w:rPr>
@@ -403,7 +411,7 @@
           <w:sz w:val="40"/>
           <w:szCs w:val="40"/>
         </w:rPr>
-        <w:t>.2018</w:t>
+        <w:t xml:space="preserve"> </w:t>
       </w:r>
       <w:r>
         <w:rPr>
@@ -452,15 +460,7 @@
           <w:sz w:val="20"/>
           <w:szCs w:val="20"/>
         </w:rPr>
-        <w:t>авить бланки с ответами до 1</w:t>
-      </w:r>
-      <w:r>
-        <w:rPr>
-          <w:rFonts w:ascii="Arial" w:hAnsi="Arial" w:cs="Arial"/>
-          <w:sz w:val="20"/>
-          <w:szCs w:val="20"/>
-        </w:rPr>
-        <w:t>5</w:t>
+        <w:t>авить бланки с ответами по 25</w:t>
       </w:r>
       <w:r>
         <w:rPr>
@@ -476,15 +476,7 @@
           <w:sz w:val="20"/>
           <w:szCs w:val="20"/>
         </w:rPr>
-        <w:t>0</w:t>
-      </w:r>
-      <w:r>
-        <w:rPr>
-          <w:rFonts w:ascii="Arial" w:hAnsi="Arial" w:cs="Arial"/>
-          <w:sz w:val="20"/>
-          <w:szCs w:val="20"/>
-        </w:rPr>
-        <w:t>5</w:t>
+        <w:t>11</w:t>
       </w:r>
       <w:r>
         <w:rPr>
@@ -865,7 +857,7 @@
         </w:rPr>
         <w:lastRenderedPageBreak/>
         <w:pict>
-          <v:shape id="_x0000_i1026" type="#_x0000_t75" style="width:484.5pt;height:341.25pt">
+          <v:shape id="_x0000_i1026" type="#_x0000_t75" style="width:484.45pt;height:341.2pt">
             <v:imagedata r:id="rId7" o:title="4"/>
           </v:shape>
         </w:pict>
@@ -915,7 +907,7 @@
                     <a:blip r:embed="rId8" cstate="print">
                       <a:extLst>
                         <a:ext uri="{28A0092B-C50C-407E-A947-70E740481C1C}">
-                          <a14:useLocalDpi xmlns="" xmlns:wpc="http://schemas.microsoft.com/office/word/2010/wordprocessingCanvas" xmlns:mc="http://schemas.openxmlformats.org/markup-compatibility/2006" xmlns:o="urn:schemas-microsoft-com:office:office" xmlns:v="urn:schemas-microsoft-com:vml" xmlns:wp14="http://schemas.microsoft.com/office/word/2010/wordprocessingDrawing" xmlns:w10="urn:schemas-microsoft-com:office:word" xmlns:w="http://schemas.openxmlformats.org/wordprocessingml/2006/main" xmlns:w14="http://schemas.microsoft.com/office/word/2010/wordml" xmlns:wpg="http://schemas.microsoft.com/office/word/2010/wordprocessingGroup" xmlns:wpi="http://schemas.microsoft.com/office/word/2010/wordprocessingInk" xmlns:wps="http://schemas.microsoft.com/office/word/2010/wordprocessingShape" xmlns:a14="http://schemas.microsoft.com/office/drawing/2010/main" val="0"/>
+                          <a14:useLocalDpi xmlns:a14="http://schemas.microsoft.com/office/drawing/2010/main" xmlns:wps="http://schemas.microsoft.com/office/word/2010/wordprocessingShape" xmlns:wpi="http://schemas.microsoft.com/office/word/2010/wordprocessingInk" xmlns:wpg="http://schemas.microsoft.com/office/word/2010/wordprocessingGroup" xmlns:w14="http://schemas.microsoft.com/office/word/2010/wordml" xmlns:w="http://schemas.openxmlformats.org/wordprocessingml/2006/main" xmlns:w10="urn:schemas-microsoft-com:office:word" xmlns:wp14="http://schemas.microsoft.com/office/word/2010/wordprocessingDrawing" xmlns:v="urn:schemas-microsoft-com:vml" xmlns:o="urn:schemas-microsoft-com:office:office" xmlns:mc="http://schemas.openxmlformats.org/markup-compatibility/2006" xmlns:wpc="http://schemas.microsoft.com/office/word/2010/wordprocessingCanvas" xmlns="" val="0"/>
                         </a:ext>
                       </a:extLst>
                     </a:blip>
@@ -974,7 +966,7 @@
                     <a:blip r:embed="rId9" cstate="print">
                       <a:extLst>
                         <a:ext uri="{28A0092B-C50C-407E-A947-70E740481C1C}">
-                          <a14:useLocalDpi xmlns="" xmlns:wpc="http://schemas.microsoft.com/office/word/2010/wordprocessingCanvas" xmlns:mc="http://schemas.openxmlformats.org/markup-compatibility/2006" xmlns:o="urn:schemas-microsoft-com:office:office" xmlns:v="urn:schemas-microsoft-com:vml" xmlns:wp14="http://schemas.microsoft.com/office/word/2010/wordprocessingDrawing" xmlns:w10="urn:schemas-microsoft-com:office:word" xmlns:w="http://schemas.openxmlformats.org/wordprocessingml/2006/main" xmlns:w14="http://schemas.microsoft.com/office/word/2010/wordml" xmlns:wpg="http://schemas.microsoft.com/office/word/2010/wordprocessingGroup" xmlns:wpi="http://schemas.microsoft.com/office/word/2010/wordprocessingInk" xmlns:wps="http://schemas.microsoft.com/office/word/2010/wordprocessingShape" xmlns:a14="http://schemas.microsoft.com/office/drawing/2010/main" val="0"/>
+                          <a14:useLocalDpi xmlns:a14="http://schemas.microsoft.com/office/drawing/2010/main" xmlns:wps="http://schemas.microsoft.com/office/word/2010/wordprocessingShape" xmlns:wpi="http://schemas.microsoft.com/office/word/2010/wordprocessingInk" xmlns:wpg="http://schemas.microsoft.com/office/word/2010/wordprocessingGroup" xmlns:w14="http://schemas.microsoft.com/office/word/2010/wordml" xmlns:w="http://schemas.openxmlformats.org/wordprocessingml/2006/main" xmlns:w10="urn:schemas-microsoft-com:office:word" xmlns:wp14="http://schemas.microsoft.com/office/word/2010/wordprocessingDrawing" xmlns:v="urn:schemas-microsoft-com:vml" xmlns:o="urn:schemas-microsoft-com:office:office" xmlns:mc="http://schemas.openxmlformats.org/markup-compatibility/2006" xmlns:wpc="http://schemas.microsoft.com/office/word/2010/wordprocessingCanvas" xmlns="" val="0"/>
                         </a:ext>
                       </a:extLst>
                     </a:blip>

</xml_diff>